<commit_message>
removed unnecessary png files and added runserver.bat and updated lab instructions
</commit_message>
<xml_diff>
--- a/Lab Facilitating Instructions.docx
+++ b/Lab Facilitating Instructions.docx
@@ -11,154 +11,445 @@
       </w:pPr>
       <w:r>
         <w:rPr>
+          <w:rFonts w:hint="eastAsia"/>
           <w:b/>
           <w:bCs/>
         </w:rPr>
-        <w:t>Launch Server</w:t>
-      </w:r>
-    </w:p>
-    <w:p>
-      <w:pPr>
-        <w:pStyle w:val="ListParagraph"/>
-        <w:numPr>
-          <w:ilvl w:val="0"/>
-          <w:numId w:val="1"/>
-        </w:numPr>
-      </w:pPr>
-      <w:r>
-        <w:t>On the center computer</w:t>
-      </w:r>
-    </w:p>
-    <w:p>
-      <w:pPr>
-        <w:pStyle w:val="ListParagraph"/>
-        <w:numPr>
-          <w:ilvl w:val="1"/>
-          <w:numId w:val="1"/>
-        </w:numPr>
-      </w:pPr>
-      <w:r>
-        <w:t>press windows key</w:t>
-      </w:r>
-    </w:p>
-    <w:p>
-      <w:pPr>
-        <w:pStyle w:val="ListParagraph"/>
-        <w:numPr>
-          <w:ilvl w:val="1"/>
-          <w:numId w:val="1"/>
-        </w:numPr>
-      </w:pPr>
-      <w:r>
-        <w:t xml:space="preserve">Type “git bash” + </w:t>
-      </w:r>
-      <w:r>
-        <w:rPr>
-          <w:highlight w:val="yellow"/>
-        </w:rPr>
-        <w:t>enter</w:t>
-      </w:r>
-    </w:p>
-    <w:p>
-      <w:pPr>
-        <w:pStyle w:val="ListParagraph"/>
-        <w:numPr>
-          <w:ilvl w:val="1"/>
-          <w:numId w:val="1"/>
-        </w:numPr>
-      </w:pPr>
-      <w:r>
-        <w:t xml:space="preserve">Type “cd ~/desk” + </w:t>
-      </w:r>
-      <w:r>
-        <w:rPr>
-          <w:highlight w:val="yellow"/>
-        </w:rPr>
-        <w:t>tab</w:t>
-      </w:r>
-      <w:r>
-        <w:t xml:space="preserve"> + “/web” </w:t>
-      </w:r>
-      <w:r>
-        <w:rPr>
-          <w:highlight w:val="yellow"/>
-        </w:rPr>
-        <w:t>tab</w:t>
-      </w:r>
-      <w:r>
-        <w:t xml:space="preserve"> (it should fill in ~/desktop/webcam-recorder” automatically using tabs.</w:t>
-      </w:r>
-    </w:p>
-    <w:p>
-      <w:pPr>
-        <w:pStyle w:val="ListParagraph"/>
-        <w:numPr>
-          <w:ilvl w:val="1"/>
-          <w:numId w:val="1"/>
-        </w:numPr>
-      </w:pPr>
-      <w:r>
-        <w:t>Type “</w:t>
-      </w:r>
-      <w:proofErr w:type="spellStart"/>
-      <w:r>
-        <w:t>npm</w:t>
-      </w:r>
-      <w:proofErr w:type="spellEnd"/>
-      <w:r>
-        <w:t xml:space="preserve"> run server”</w:t>
-      </w:r>
-    </w:p>
-    <w:p>
-      <w:pPr>
-        <w:pStyle w:val="ListParagraph"/>
-        <w:numPr>
-          <w:ilvl w:val="1"/>
-          <w:numId w:val="1"/>
-        </w:numPr>
-      </w:pPr>
-      <w:r>
-        <w:t xml:space="preserve">Note: Press </w:t>
-      </w:r>
-      <w:proofErr w:type="spellStart"/>
-      <w:r>
-        <w:rPr>
-          <w:highlight w:val="yellow"/>
-        </w:rPr>
-        <w:t>ctrl+c</w:t>
-      </w:r>
-      <w:proofErr w:type="spellEnd"/>
-      <w:r>
-        <w:t xml:space="preserve"> to kill the server if necessary. </w:t>
-      </w:r>
-    </w:p>
-    <w:p>
-      <w:pPr>
-        <w:pStyle w:val="ListParagraph"/>
-        <w:numPr>
-          <w:ilvl w:val="1"/>
-          <w:numId w:val="1"/>
-        </w:numPr>
-      </w:pPr>
-      <w:r>
-        <w:t xml:space="preserve">Note: If there is error, may need to go to task manager and manually END TASK of Node.js process. </w:t>
-      </w:r>
-    </w:p>
-    <w:p/>
-    <w:p>
-      <w:pPr>
+        <w:t>L</w:t>
+      </w:r>
+      <w:r>
         <w:rPr>
           <w:b/>
           <w:bCs/>
         </w:rPr>
-      </w:pPr>
-      <w:r>
-        <w:rPr>
+        <w:t>aunch Server</w:t>
+      </w:r>
+      <w:r>
+        <w:rPr>
+          <w:rFonts w:hint="eastAsia"/>
           <w:b/>
           <w:bCs/>
         </w:rPr>
+        <w:t>部署服务器</w:t>
+      </w:r>
+      <w:r>
+        <w:rPr>
+          <w:rFonts w:hint="eastAsia"/>
+          <w:b/>
+          <w:bCs/>
+        </w:rPr>
+        <w:t>（双击</w:t>
+      </w:r>
+      <w:r>
+        <w:rPr>
+          <w:rFonts w:hint="eastAsia"/>
+          <w:b/>
+          <w:bCs/>
+        </w:rPr>
+        <w:t>run</w:t>
+      </w:r>
+      <w:r>
+        <w:rPr>
+          <w:b/>
+          <w:bCs/>
+        </w:rPr>
+        <w:t>server.bat</w:t>
+      </w:r>
+      <w:r>
+        <w:rPr>
+          <w:rFonts w:hint="eastAsia"/>
+          <w:b/>
+          <w:bCs/>
+        </w:rPr>
+        <w:t>）</w:t>
+      </w:r>
+    </w:p>
+    <w:p>
+      <w:pPr>
+        <w:pStyle w:val="ListParagraph"/>
+        <w:numPr>
+          <w:ilvl w:val="0"/>
+          <w:numId w:val="1"/>
+        </w:numPr>
+      </w:pPr>
+      <w:r>
+        <w:t>On the center computer</w:t>
+      </w:r>
+    </w:p>
+    <w:p>
+      <w:pPr>
+        <w:pStyle w:val="ListParagraph"/>
+      </w:pPr>
+      <w:r>
+        <w:rPr>
+          <w:rFonts w:hint="eastAsia"/>
+        </w:rPr>
+        <w:t>在中间的电脑上</w:t>
+      </w:r>
+    </w:p>
+    <w:p>
+      <w:pPr>
+        <w:pStyle w:val="ListParagraph"/>
+        <w:numPr>
+          <w:ilvl w:val="1"/>
+          <w:numId w:val="1"/>
+        </w:numPr>
+      </w:pPr>
+      <w:r>
+        <w:t>press windows key</w:t>
+      </w:r>
+    </w:p>
+    <w:p>
+      <w:pPr>
+        <w:pStyle w:val="ListParagraph"/>
+        <w:ind w:left="1440"/>
+      </w:pPr>
+      <w:r>
+        <w:rPr>
+          <w:rFonts w:hint="eastAsia"/>
+        </w:rPr>
+        <w:t>按下</w:t>
+      </w:r>
+      <w:r>
+        <w:rPr>
+          <w:rFonts w:hint="eastAsia"/>
+        </w:rPr>
+        <w:t>windows</w:t>
+      </w:r>
+      <w:r>
+        <w:rPr>
+          <w:rFonts w:hint="eastAsia"/>
+        </w:rPr>
+        <w:t>键</w:t>
+      </w:r>
+    </w:p>
+    <w:p>
+      <w:pPr>
+        <w:pStyle w:val="ListParagraph"/>
+        <w:numPr>
+          <w:ilvl w:val="1"/>
+          <w:numId w:val="1"/>
+        </w:numPr>
+      </w:pPr>
+      <w:r>
+        <w:t xml:space="preserve">Type “git bash” + </w:t>
+      </w:r>
+      <w:r>
+        <w:rPr>
+          <w:highlight w:val="yellow"/>
+        </w:rPr>
+        <w:t>enter</w:t>
+      </w:r>
+      <w:r>
+        <w:rPr>
+          <w:highlight w:val="yellow"/>
+        </w:rPr>
+        <w:t xml:space="preserve"> </w:t>
+      </w:r>
+    </w:p>
+    <w:p>
+      <w:pPr>
+        <w:pStyle w:val="ListParagraph"/>
+        <w:ind w:left="1440"/>
+      </w:pPr>
+      <w:r>
+        <w:rPr>
+          <w:rFonts w:hint="eastAsia"/>
+        </w:rPr>
+        <w:t>输入</w:t>
+      </w:r>
+      <w:r>
+        <w:rPr>
+          <w:rFonts w:hint="eastAsia"/>
+        </w:rPr>
+        <w:t>gi</w:t>
+      </w:r>
+      <w:r>
+        <w:t>t bash +</w:t>
+      </w:r>
+      <w:r>
+        <w:rPr>
+          <w:rFonts w:hint="eastAsia"/>
+        </w:rPr>
+        <w:t>回车</w:t>
+      </w:r>
+    </w:p>
+    <w:p>
+      <w:pPr>
+        <w:pStyle w:val="ListParagraph"/>
+        <w:numPr>
+          <w:ilvl w:val="1"/>
+          <w:numId w:val="1"/>
+        </w:numPr>
+      </w:pPr>
+      <w:r>
+        <w:t xml:space="preserve">Type “cd ~/desk” + </w:t>
+      </w:r>
+      <w:r>
+        <w:rPr>
+          <w:highlight w:val="yellow"/>
+        </w:rPr>
+        <w:t>tab</w:t>
+      </w:r>
+      <w:r>
+        <w:t xml:space="preserve"> + “/web” </w:t>
+      </w:r>
+      <w:r>
+        <w:rPr>
+          <w:highlight w:val="yellow"/>
+        </w:rPr>
+        <w:t>tab</w:t>
+      </w:r>
+      <w:r>
+        <w:t xml:space="preserve"> (it should fill in</w:t>
+      </w:r>
+      <w:bookmarkStart w:id="0" w:name="OLE_LINK3"/>
+      <w:bookmarkStart w:id="1" w:name="OLE_LINK4"/>
+      <w:r>
+        <w:t xml:space="preserve"> </w:t>
+      </w:r>
+      <w:bookmarkStart w:id="2" w:name="OLE_LINK1"/>
+      <w:bookmarkStart w:id="3" w:name="OLE_LINK2"/>
+      <w:r>
+        <w:t>~/desktop/webcam-recorder</w:t>
+      </w:r>
+      <w:bookmarkEnd w:id="0"/>
+      <w:bookmarkEnd w:id="1"/>
+      <w:bookmarkEnd w:id="2"/>
+      <w:bookmarkEnd w:id="3"/>
+      <w:r>
+        <w:t>” automatically using tabs.</w:t>
+      </w:r>
+      <w:r>
+        <w:t xml:space="preserve"> </w:t>
+      </w:r>
+    </w:p>
+    <w:p>
+      <w:pPr>
+        <w:pStyle w:val="ListParagraph"/>
+        <w:ind w:left="1440"/>
+      </w:pPr>
+      <w:r>
+        <w:rPr>
+          <w:rFonts w:hint="eastAsia"/>
+        </w:rPr>
+        <w:t>输入</w:t>
+      </w:r>
+      <w:r>
+        <w:t>”cd ~</w:t>
+      </w:r>
+      <w:r>
+        <w:rPr>
+          <w:rFonts w:hint="eastAsia"/>
+        </w:rPr>
+        <w:t>/desk</w:t>
+      </w:r>
+      <w:r>
+        <w:t>”</w:t>
+      </w:r>
+      <w:r>
+        <w:rPr>
+          <w:rFonts w:hint="eastAsia"/>
+        </w:rPr>
+        <w:t>后按</w:t>
+      </w:r>
+      <w:r>
+        <w:rPr>
+          <w:rFonts w:hint="eastAsia"/>
+        </w:rPr>
+        <w:t>tab</w:t>
+      </w:r>
+      <w:r>
+        <w:rPr>
+          <w:rFonts w:hint="eastAsia"/>
+        </w:rPr>
+        <w:t>键，</w:t>
+      </w:r>
+      <w:r>
+        <w:rPr>
+          <w:rFonts w:hint="eastAsia"/>
+        </w:rPr>
+        <w:t>会自动补全为</w:t>
+      </w:r>
+      <w:r>
+        <w:t>~/desktop/webcam-recorder</w:t>
+      </w:r>
+    </w:p>
+    <w:p>
+      <w:pPr>
+        <w:pStyle w:val="ListParagraph"/>
+        <w:numPr>
+          <w:ilvl w:val="1"/>
+          <w:numId w:val="1"/>
+        </w:numPr>
+      </w:pPr>
+      <w:r>
+        <w:t>Type “</w:t>
+      </w:r>
+      <w:proofErr w:type="spellStart"/>
+      <w:r>
+        <w:t>npm</w:t>
+      </w:r>
+      <w:proofErr w:type="spellEnd"/>
+      <w:r>
+        <w:t xml:space="preserve"> run server”</w:t>
+      </w:r>
+      <w:r>
+        <w:t xml:space="preserve"> </w:t>
+      </w:r>
+    </w:p>
+    <w:p>
+      <w:pPr>
+        <w:pStyle w:val="ListParagraph"/>
+        <w:ind w:left="1440"/>
+      </w:pPr>
+      <w:r>
+        <w:rPr>
+          <w:rFonts w:hint="eastAsia"/>
+        </w:rPr>
+        <w:t>输入“</w:t>
+      </w:r>
+      <w:proofErr w:type="spellStart"/>
+      <w:r>
+        <w:rPr>
+          <w:rFonts w:hint="eastAsia"/>
+        </w:rPr>
+        <w:t>n</w:t>
+      </w:r>
+      <w:r>
+        <w:t>pm</w:t>
+      </w:r>
+      <w:proofErr w:type="spellEnd"/>
+      <w:r>
+        <w:t xml:space="preserve"> run server</w:t>
+      </w:r>
+      <w:r>
+        <w:rPr>
+          <w:rFonts w:hint="eastAsia"/>
+        </w:rPr>
+        <w:t>”</w:t>
+      </w:r>
+    </w:p>
+    <w:p>
+      <w:pPr>
+        <w:pStyle w:val="ListParagraph"/>
+        <w:numPr>
+          <w:ilvl w:val="1"/>
+          <w:numId w:val="1"/>
+        </w:numPr>
+      </w:pPr>
+      <w:r>
+        <w:t xml:space="preserve">Note: Press </w:t>
+      </w:r>
+      <w:proofErr w:type="spellStart"/>
+      <w:r>
+        <w:rPr>
+          <w:highlight w:val="yellow"/>
+        </w:rPr>
+        <w:t>ctrl+c</w:t>
+      </w:r>
+      <w:proofErr w:type="spellEnd"/>
+      <w:r>
+        <w:t xml:space="preserve"> to kill the server if necessary. </w:t>
+      </w:r>
+    </w:p>
+    <w:p>
+      <w:pPr>
+        <w:pStyle w:val="ListParagraph"/>
+        <w:ind w:left="1440"/>
+      </w:pPr>
+      <w:r>
+        <w:rPr>
+          <w:rFonts w:hint="eastAsia"/>
+        </w:rPr>
+        <w:t>注：必要情况下可以通过按</w:t>
+      </w:r>
+      <w:proofErr w:type="spellStart"/>
+      <w:r>
+        <w:rPr>
+          <w:rFonts w:hint="eastAsia"/>
+        </w:rPr>
+        <w:t>ctrl</w:t>
+      </w:r>
+      <w:r>
+        <w:t>+</w:t>
+      </w:r>
+      <w:r>
+        <w:rPr>
+          <w:rFonts w:hint="eastAsia"/>
+        </w:rPr>
+        <w:t>c</w:t>
+      </w:r>
+      <w:proofErr w:type="spellEnd"/>
+      <w:r>
+        <w:rPr>
+          <w:rFonts w:hint="eastAsia"/>
+        </w:rPr>
+        <w:t>来停止服务器</w:t>
+      </w:r>
+    </w:p>
+    <w:p>
+      <w:pPr>
+        <w:pStyle w:val="ListParagraph"/>
+        <w:numPr>
+          <w:ilvl w:val="1"/>
+          <w:numId w:val="1"/>
+        </w:numPr>
+      </w:pPr>
+      <w:r>
+        <w:t xml:space="preserve">Note: If there is error, may need to go to task manager and manually END TASK of Node.js process. </w:t>
+      </w:r>
+    </w:p>
+    <w:p>
+      <w:pPr>
+        <w:pStyle w:val="ListParagraph"/>
+        <w:ind w:left="1440"/>
+      </w:pPr>
+      <w:r>
+        <w:rPr>
+          <w:rFonts w:hint="eastAsia"/>
+        </w:rPr>
+        <w:t>注：如果出现错误，可能需要通过打开任务管理器，来手动结束</w:t>
+      </w:r>
+      <w:r>
+        <w:rPr>
+          <w:rFonts w:hint="eastAsia"/>
+        </w:rPr>
+        <w:t>Node</w:t>
+      </w:r>
+      <w:r>
+        <w:t>.js</w:t>
+      </w:r>
+      <w:r>
+        <w:rPr>
+          <w:rFonts w:hint="eastAsia"/>
+        </w:rPr>
+        <w:t>进程</w:t>
+      </w:r>
+    </w:p>
+    <w:p/>
+    <w:p>
+      <w:pPr>
+        <w:rPr>
+          <w:b/>
+          <w:bCs/>
+        </w:rPr>
+      </w:pPr>
+      <w:r>
+        <w:rPr>
+          <w:b/>
+          <w:bCs/>
+        </w:rPr>
         <w:t>Load Browsers</w:t>
       </w:r>
+      <w:r>
+        <w:rPr>
+          <w:rFonts w:hint="eastAsia"/>
+          <w:b/>
+          <w:bCs/>
+        </w:rPr>
+        <w:t>（设置浏览器）</w:t>
+      </w:r>
     </w:p>
     <w:p>
       <w:pPr>
@@ -175,6 +466,17 @@
     <w:p>
       <w:pPr>
         <w:pStyle w:val="ListParagraph"/>
+      </w:pPr>
+      <w:r>
+        <w:rPr>
+          <w:rFonts w:hint="eastAsia"/>
+        </w:rPr>
+        <w:t>在每一台电脑上</w:t>
+      </w:r>
+    </w:p>
+    <w:p>
+      <w:pPr>
+        <w:pStyle w:val="ListParagraph"/>
         <w:numPr>
           <w:ilvl w:val="1"/>
           <w:numId w:val="1"/>
@@ -187,6 +489,30 @@
     <w:p>
       <w:pPr>
         <w:pStyle w:val="ListParagraph"/>
+        <w:ind w:left="1440"/>
+      </w:pPr>
+      <w:r>
+        <w:rPr>
+          <w:rFonts w:hint="eastAsia"/>
+        </w:rPr>
+        <w:t>按下</w:t>
+      </w:r>
+      <w:r>
+        <w:rPr>
+          <w:rFonts w:hint="eastAsia"/>
+        </w:rPr>
+        <w:t>windows</w:t>
+      </w:r>
+      <w:r>
+        <w:rPr>
+          <w:rFonts w:hint="eastAsia"/>
+        </w:rPr>
+        <w:t>键</w:t>
+      </w:r>
+    </w:p>
+    <w:p>
+      <w:pPr>
+        <w:pStyle w:val="ListParagraph"/>
         <w:numPr>
           <w:ilvl w:val="1"/>
           <w:numId w:val="1"/>
@@ -199,13 +525,74 @@
     <w:p>
       <w:pPr>
         <w:pStyle w:val="ListParagraph"/>
+        <w:ind w:left="1440"/>
+      </w:pPr>
+      <w:r>
+        <w:rPr>
+          <w:rFonts w:hint="eastAsia"/>
+        </w:rPr>
+        <w:t>输入</w:t>
+      </w:r>
+      <w:r>
+        <w:rPr>
+          <w:rFonts w:hint="eastAsia"/>
+        </w:rPr>
+        <w:t>brave</w:t>
+      </w:r>
+      <w:r>
+        <w:t>+</w:t>
+      </w:r>
+      <w:r>
+        <w:rPr>
+          <w:rFonts w:hint="eastAsia"/>
+        </w:rPr>
+        <w:t>回车（打开</w:t>
+      </w:r>
+      <w:r>
+        <w:rPr>
+          <w:rFonts w:hint="eastAsia"/>
+        </w:rPr>
+        <w:t>Brave</w:t>
+      </w:r>
+      <w:r>
+        <w:rPr>
+          <w:rFonts w:hint="eastAsia"/>
+        </w:rPr>
+        <w:t>浏览器）</w:t>
+      </w:r>
+    </w:p>
+    <w:p>
+      <w:pPr>
+        <w:pStyle w:val="ListParagraph"/>
         <w:numPr>
           <w:ilvl w:val="1"/>
           <w:numId w:val="1"/>
         </w:numPr>
       </w:pPr>
       <w:r>
-        <w:t>Type in “s3and0s.github.io/webcam-recorder”</w:t>
+        <w:t xml:space="preserve">Type in </w:t>
+      </w:r>
+      <w:bookmarkStart w:id="4" w:name="OLE_LINK5"/>
+      <w:bookmarkStart w:id="5" w:name="OLE_LINK6"/>
+      <w:r>
+        <w:t>“s3and0s.github.io/webcam-recorder”</w:t>
+      </w:r>
+    </w:p>
+    <w:bookmarkEnd w:id="4"/>
+    <w:bookmarkEnd w:id="5"/>
+    <w:p>
+      <w:pPr>
+        <w:pStyle w:val="ListParagraph"/>
+        <w:ind w:left="1440"/>
+      </w:pPr>
+      <w:r>
+        <w:rPr>
+          <w:rFonts w:hint="eastAsia"/>
+        </w:rPr>
+        <w:t>在地址栏输入</w:t>
+      </w:r>
+      <w:r>
+        <w:t>“s3and0s.github.io/webcam-recorder”</w:t>
       </w:r>
     </w:p>
     <w:p>
@@ -218,6 +605,33 @@
       </w:pPr>
       <w:r>
         <w:t>Load unsafe script (shown in image below)</w:t>
+      </w:r>
+    </w:p>
+    <w:p>
+      <w:pPr>
+        <w:pStyle w:val="ListParagraph"/>
+        <w:ind w:left="1440"/>
+      </w:pPr>
+      <w:r>
+        <w:rPr>
+          <w:rFonts w:hint="eastAsia"/>
+        </w:rPr>
+        <w:t>选中</w:t>
+      </w:r>
+      <w:r>
+        <w:rPr>
+          <w:rFonts w:hint="eastAsia"/>
+        </w:rPr>
+        <w:t>L</w:t>
+      </w:r>
+      <w:r>
+        <w:t>oad unsafe script</w:t>
+      </w:r>
+      <w:r>
+        <w:rPr>
+          <w:rFonts w:hint="eastAsia"/>
+        </w:rPr>
+        <w:t>（如图所示）</w:t>
       </w:r>
     </w:p>
     <w:p>
@@ -273,6 +687,7 @@
         <w:rPr>
           <w:noProof/>
         </w:rPr>
+        <w:lastRenderedPageBreak/>
         <w:drawing>
           <wp:inline distT="0" distB="0" distL="0" distR="0" wp14:anchorId="19431B9E" wp14:editId="151BE969">
             <wp:extent cx="5943600" cy="1873250"/>
@@ -332,6 +747,39 @@
       </w:r>
     </w:p>
     <w:p>
+      <w:pPr>
+        <w:pStyle w:val="ListParagraph"/>
+        <w:ind w:left="1440"/>
+      </w:pPr>
+      <w:r>
+        <w:rPr>
+          <w:rFonts w:hint="eastAsia"/>
+        </w:rPr>
+        <w:t>服务器会显示</w:t>
+      </w:r>
+      <w:r>
+        <w:rPr>
+          <w:rFonts w:hint="eastAsia"/>
+        </w:rPr>
+        <w:t>server</w:t>
+      </w:r>
+      <w:r>
+        <w:t xml:space="preserve"> </w:t>
+      </w:r>
+      <w:r>
+        <w:rPr>
+          <w:rFonts w:hint="eastAsia"/>
+        </w:rPr>
+        <w:t>is</w:t>
+      </w:r>
+      <w:r>
+        <w:t xml:space="preserve"> online</w:t>
+      </w:r>
+    </w:p>
+    <w:p>
+      <w:pPr>
+        <w:jc w:val="center"/>
+      </w:pPr>
       <w:r>
         <w:rPr>
           <w:noProof/>
@@ -392,6 +840,21 @@
       </w:r>
     </w:p>
     <w:p>
+      <w:pPr>
+        <w:pStyle w:val="ListParagraph"/>
+        <w:ind w:left="1440"/>
+      </w:pPr>
+      <w:r>
+        <w:rPr>
+          <w:rFonts w:hint="eastAsia"/>
+        </w:rPr>
+        <w:t>如果没有，点击中间电脑上的这个按钮</w:t>
+      </w:r>
+    </w:p>
+    <w:p>
+      <w:pPr>
+        <w:jc w:val="center"/>
+      </w:pPr>
       <w:r>
         <w:rPr>
           <w:noProof/>
@@ -451,8 +914,32 @@
         </w:numPr>
       </w:pPr>
       <w:r>
-        <w:lastRenderedPageBreak/>
         <w:t xml:space="preserve">If the address change, you must update the left and right computer IP address to the same address! </w:t>
+      </w:r>
+    </w:p>
+    <w:p>
+      <w:pPr>
+        <w:ind w:left="1440"/>
+      </w:pPr>
+      <w:r>
+        <w:rPr>
+          <w:rFonts w:hint="eastAsia"/>
+        </w:rPr>
+        <w:t>如果地址变了，你必须修改左边和右边电脑上的</w:t>
+      </w:r>
+      <w:proofErr w:type="spellStart"/>
+      <w:r>
+        <w:rPr>
+          <w:rFonts w:hint="eastAsia"/>
+        </w:rPr>
+        <w:t>ip</w:t>
+      </w:r>
+      <w:proofErr w:type="spellEnd"/>
+      <w:r>
+        <w:rPr>
+          <w:rFonts w:hint="eastAsia"/>
+        </w:rPr>
+        <w:t>地址为相同的地址</w:t>
       </w:r>
     </w:p>
     <w:p/>
@@ -488,6 +975,18 @@
     <w:p>
       <w:pPr>
         <w:pStyle w:val="ListParagraph"/>
+        <w:jc w:val="both"/>
+      </w:pPr>
+      <w:r>
+        <w:rPr>
+          <w:rFonts w:hint="eastAsia"/>
+        </w:rPr>
+        <w:t>每个摄像头都按颜色标记了对应的电脑</w:t>
+      </w:r>
+    </w:p>
+    <w:p>
+      <w:pPr>
+        <w:pStyle w:val="ListParagraph"/>
         <w:numPr>
           <w:ilvl w:val="1"/>
           <w:numId w:val="1"/>
@@ -501,6 +1000,19 @@
     <w:p>
       <w:pPr>
         <w:pStyle w:val="ListParagraph"/>
+        <w:ind w:left="1440"/>
+        <w:jc w:val="both"/>
+      </w:pPr>
+      <w:r>
+        <w:rPr>
+          <w:rFonts w:hint="eastAsia"/>
+        </w:rPr>
+        <w:t>蓝色：左边电脑</w:t>
+      </w:r>
+    </w:p>
+    <w:p>
+      <w:pPr>
+        <w:pStyle w:val="ListParagraph"/>
         <w:numPr>
           <w:ilvl w:val="1"/>
           <w:numId w:val="1"/>
@@ -514,6 +1026,19 @@
     <w:p>
       <w:pPr>
         <w:pStyle w:val="ListParagraph"/>
+        <w:ind w:left="1440"/>
+        <w:jc w:val="both"/>
+      </w:pPr>
+      <w:r>
+        <w:rPr>
+          <w:rFonts w:hint="eastAsia"/>
+        </w:rPr>
+        <w:t>粉色：中间电脑</w:t>
+      </w:r>
+    </w:p>
+    <w:p>
+      <w:pPr>
+        <w:pStyle w:val="ListParagraph"/>
         <w:numPr>
           <w:ilvl w:val="1"/>
           <w:numId w:val="1"/>
@@ -527,6 +1052,19 @@
     <w:p>
       <w:pPr>
         <w:pStyle w:val="ListParagraph"/>
+        <w:ind w:left="1440"/>
+        <w:jc w:val="both"/>
+      </w:pPr>
+      <w:r>
+        <w:rPr>
+          <w:rFonts w:hint="eastAsia"/>
+        </w:rPr>
+        <w:t>橙黄色：右边电脑</w:t>
+      </w:r>
+    </w:p>
+    <w:p>
+      <w:pPr>
+        <w:pStyle w:val="ListParagraph"/>
         <w:numPr>
           <w:ilvl w:val="0"/>
           <w:numId w:val="1"/>
@@ -540,6 +1078,18 @@
     <w:p>
       <w:pPr>
         <w:pStyle w:val="ListParagraph"/>
+        <w:jc w:val="both"/>
+      </w:pPr>
+      <w:r>
+        <w:rPr>
+          <w:rFonts w:hint="eastAsia"/>
+        </w:rPr>
+        <w:t>在每台电脑上，一次打开一个摄像头</w:t>
+      </w:r>
+    </w:p>
+    <w:p>
+      <w:pPr>
+        <w:pStyle w:val="ListParagraph"/>
         <w:numPr>
           <w:ilvl w:val="1"/>
           <w:numId w:val="1"/>
@@ -577,6 +1127,46 @@
     <w:p>
       <w:pPr>
         <w:pStyle w:val="ListParagraph"/>
+        <w:ind w:left="1440"/>
+        <w:jc w:val="both"/>
+      </w:pPr>
+      <w:r>
+        <w:rPr>
+          <w:rFonts w:hint="eastAsia"/>
+        </w:rPr>
+        <w:lastRenderedPageBreak/>
+        <w:t>关闭其它所有的摄像头，只留下一个（摄像头上</w:t>
+      </w:r>
+      <w:r>
+        <w:rPr>
+          <w:rFonts w:hint="eastAsia"/>
+          <w:color w:val="FF0000"/>
+        </w:rPr>
+        <w:t>红灯</w:t>
+      </w:r>
+      <w:r>
+        <w:rPr>
+          <w:rFonts w:hint="eastAsia"/>
+        </w:rPr>
+        <w:t>亮表示已经关闭，无灯表示空闲状态，</w:t>
+      </w:r>
+      <w:r>
+        <w:rPr>
+          <w:rFonts w:hint="eastAsia"/>
+          <w:color w:val="4472C4" w:themeColor="accent1"/>
+        </w:rPr>
+        <w:t>蓝灯</w:t>
+      </w:r>
+      <w:r>
+        <w:rPr>
+          <w:rFonts w:hint="eastAsia"/>
+        </w:rPr>
+        <w:t>亮表示在工作中）</w:t>
+      </w:r>
+    </w:p>
+    <w:p>
+      <w:pPr>
+        <w:pStyle w:val="ListParagraph"/>
         <w:numPr>
           <w:ilvl w:val="1"/>
           <w:numId w:val="1"/>
@@ -616,6 +1206,31 @@
     <w:p>
       <w:pPr>
         <w:pStyle w:val="ListParagraph"/>
+        <w:ind w:left="1440"/>
+        <w:jc w:val="both"/>
+      </w:pPr>
+      <w:r>
+        <w:rPr>
+          <w:rFonts w:hint="eastAsia"/>
+        </w:rPr>
+        <w:t>按下对应键盘上的</w:t>
+      </w:r>
+      <w:r>
+        <w:rPr>
+          <w:rFonts w:hint="eastAsia"/>
+        </w:rPr>
+        <w:t>esc</w:t>
+      </w:r>
+      <w:r>
+        <w:rPr>
+          <w:rFonts w:hint="eastAsia"/>
+        </w:rPr>
+        <w:t>键，直到一个摄像头被添加。然后打开另一个摄像头，重复以上过程直到所有的摄像头都已添加完毕（一次只能添加一个）。</w:t>
+      </w:r>
+    </w:p>
+    <w:p>
+      <w:pPr>
+        <w:pStyle w:val="ListParagraph"/>
         <w:numPr>
           <w:ilvl w:val="2"/>
           <w:numId w:val="1"/>
@@ -634,7 +1249,20 @@
     </w:p>
     <w:p>
       <w:pPr>
-        <w:jc w:val="both"/>
+        <w:pStyle w:val="ListParagraph"/>
+        <w:ind w:left="2160"/>
+        <w:jc w:val="both"/>
+      </w:pPr>
+      <w:r>
+        <w:rPr>
+          <w:rFonts w:hint="eastAsia"/>
+        </w:rPr>
+        <w:t>有三种方式确认摄像头添加完毕</w:t>
+      </w:r>
+    </w:p>
+    <w:p>
+      <w:pPr>
+        <w:jc w:val="center"/>
       </w:pPr>
       <w:r>
         <w:rPr>
@@ -690,7 +1318,7 @@
     </w:p>
     <w:p>
       <w:pPr>
-        <w:jc w:val="both"/>
+        <w:jc w:val="center"/>
       </w:pPr>
       <w:r>
         <w:rPr>
@@ -816,6 +1444,19 @@
     <w:p>
       <w:pPr>
         <w:pStyle w:val="ListParagraph"/>
+        <w:ind w:left="1440"/>
+        <w:jc w:val="both"/>
+      </w:pPr>
+      <w:r>
+        <w:rPr>
+          <w:rFonts w:hint="eastAsia"/>
+        </w:rPr>
+        <w:t>摄像头的总数应该为</w:t>
+      </w:r>
+    </w:p>
+    <w:p>
+      <w:pPr>
+        <w:pStyle w:val="ListParagraph"/>
         <w:numPr>
           <w:ilvl w:val="2"/>
           <w:numId w:val="1"/>
@@ -829,6 +1470,31 @@
     <w:p>
       <w:pPr>
         <w:pStyle w:val="ListParagraph"/>
+        <w:ind w:left="2160"/>
+        <w:jc w:val="both"/>
+      </w:pPr>
+      <w:r>
+        <w:rPr>
+          <w:rFonts w:hint="eastAsia"/>
+        </w:rPr>
+        <w:t>左边电脑</w:t>
+      </w:r>
+      <w:r>
+        <w:rPr>
+          <w:rFonts w:hint="eastAsia"/>
+        </w:rPr>
+        <w:t>3</w:t>
+      </w:r>
+      <w:r>
+        <w:rPr>
+          <w:rFonts w:hint="eastAsia"/>
+        </w:rPr>
+        <w:t>个</w:t>
+      </w:r>
+    </w:p>
+    <w:p>
+      <w:pPr>
+        <w:pStyle w:val="ListParagraph"/>
         <w:numPr>
           <w:ilvl w:val="2"/>
           <w:numId w:val="1"/>
@@ -842,6 +1508,31 @@
     <w:p>
       <w:pPr>
         <w:pStyle w:val="ListParagraph"/>
+        <w:ind w:left="2160"/>
+        <w:jc w:val="both"/>
+      </w:pPr>
+      <w:r>
+        <w:rPr>
+          <w:rFonts w:hint="eastAsia"/>
+        </w:rPr>
+        <w:t>中间电脑</w:t>
+      </w:r>
+      <w:r>
+        <w:rPr>
+          <w:rFonts w:hint="eastAsia"/>
+        </w:rPr>
+        <w:t>2</w:t>
+      </w:r>
+      <w:r>
+        <w:rPr>
+          <w:rFonts w:hint="eastAsia"/>
+        </w:rPr>
+        <w:t>个</w:t>
+      </w:r>
+    </w:p>
+    <w:p>
+      <w:pPr>
+        <w:pStyle w:val="ListParagraph"/>
         <w:numPr>
           <w:ilvl w:val="2"/>
           <w:numId w:val="1"/>
@@ -855,6 +1546,31 @@
     <w:p>
       <w:pPr>
         <w:pStyle w:val="ListParagraph"/>
+        <w:ind w:left="2160"/>
+        <w:jc w:val="both"/>
+      </w:pPr>
+      <w:r>
+        <w:rPr>
+          <w:rFonts w:hint="eastAsia"/>
+        </w:rPr>
+        <w:t>右边电脑</w:t>
+      </w:r>
+      <w:r>
+        <w:rPr>
+          <w:rFonts w:hint="eastAsia"/>
+        </w:rPr>
+        <w:t>3</w:t>
+      </w:r>
+      <w:r>
+        <w:rPr>
+          <w:rFonts w:hint="eastAsia"/>
+        </w:rPr>
+        <w:t>个</w:t>
+      </w:r>
+    </w:p>
+    <w:p>
+      <w:pPr>
+        <w:pStyle w:val="ListParagraph"/>
         <w:numPr>
           <w:ilvl w:val="1"/>
           <w:numId w:val="1"/>
@@ -871,6 +1587,31 @@
       <w:proofErr w:type="gramEnd"/>
       <w:r>
         <w:t xml:space="preserve"> not all turned on. The server must be RESTARTED if recording start without all 8 cameras turned on. See step 1. </w:t>
+      </w:r>
+    </w:p>
+    <w:p>
+      <w:pPr>
+        <w:pStyle w:val="ListParagraph"/>
+        <w:ind w:left="1440"/>
+        <w:jc w:val="both"/>
+      </w:pPr>
+      <w:r>
+        <w:rPr>
+          <w:rFonts w:hint="eastAsia"/>
+        </w:rPr>
+        <w:t>注：如果摄像头没有都被打开，数据将不会被保存。在这种情况下必须重启服务器。参见第</w:t>
+      </w:r>
+      <w:r>
+        <w:rPr>
+          <w:rFonts w:hint="eastAsia"/>
+        </w:rPr>
+        <w:t>1</w:t>
+      </w:r>
+      <w:r>
+        <w:rPr>
+          <w:rFonts w:hint="eastAsia"/>
+        </w:rPr>
+        <w:t>步。</w:t>
       </w:r>
     </w:p>
     <w:p>
@@ -893,6 +1634,14 @@
         </w:rPr>
         <w:t>Demonstrate to Participant</w:t>
       </w:r>
+      <w:r>
+        <w:rPr>
+          <w:rFonts w:hint="eastAsia"/>
+          <w:b/>
+          <w:bCs/>
+        </w:rPr>
+        <w:t>（向被试人员说明）</w:t>
+      </w:r>
     </w:p>
     <w:p>
       <w:pPr>
@@ -904,6 +1653,7 @@
         <w:jc w:val="both"/>
       </w:pPr>
       <w:r>
+        <w:lastRenderedPageBreak/>
         <w:t>Assuming all step complete above</w:t>
       </w:r>
       <w:r>
@@ -913,6 +1663,30 @@
     <w:p>
       <w:pPr>
         <w:pStyle w:val="ListParagraph"/>
+        <w:jc w:val="both"/>
+      </w:pPr>
+      <w:r>
+        <w:rPr>
+          <w:rFonts w:hint="eastAsia"/>
+        </w:rPr>
+        <w:t>假设上述所有步骤均已完成（服务器已连接，</w:t>
+      </w:r>
+      <w:r>
+        <w:rPr>
+          <w:rFonts w:hint="eastAsia"/>
+        </w:rPr>
+        <w:t>8</w:t>
+      </w:r>
+      <w:r>
+        <w:rPr>
+          <w:rFonts w:hint="eastAsia"/>
+        </w:rPr>
+        <w:t>个摄像头都被添加完毕）</w:t>
+      </w:r>
+    </w:p>
+    <w:p>
+      <w:pPr>
+        <w:pStyle w:val="ListParagraph"/>
         <w:numPr>
           <w:ilvl w:val="0"/>
           <w:numId w:val="1"/>
@@ -920,7 +1694,6 @@
         <w:jc w:val="both"/>
       </w:pPr>
       <w:r>
-        <w:lastRenderedPageBreak/>
         <w:t xml:space="preserve">Type in test in the </w:t>
       </w:r>
       <w:r>
@@ -945,6 +1718,30 @@
     <w:p>
       <w:pPr>
         <w:pStyle w:val="ListParagraph"/>
+        <w:jc w:val="both"/>
+      </w:pPr>
+      <w:r>
+        <w:rPr>
+          <w:rFonts w:hint="eastAsia"/>
+        </w:rPr>
+        <w:t>在输入名字的输入框里输入用户名，点击</w:t>
+      </w:r>
+      <w:r>
+        <w:rPr>
+          <w:rFonts w:hint="eastAsia"/>
+        </w:rPr>
+        <w:t>enter</w:t>
+      </w:r>
+      <w:r>
+        <w:rPr>
+          <w:rFonts w:hint="eastAsia"/>
+        </w:rPr>
+        <w:t>，页面会跳转到测试页面。</w:t>
+      </w:r>
+    </w:p>
+    <w:p>
+      <w:pPr>
+        <w:pStyle w:val="ListParagraph"/>
         <w:numPr>
           <w:ilvl w:val="0"/>
           <w:numId w:val="1"/>
@@ -971,6 +1768,18 @@
       </w:r>
       <w:r>
         <w:t xml:space="preserve"> again to stop recording. The timer will start when start recording.</w:t>
+      </w:r>
+    </w:p>
+    <w:p>
+      <w:pPr>
+        <w:pStyle w:val="ListParagraph"/>
+        <w:jc w:val="both"/>
+      </w:pPr>
+      <w:r>
+        <w:rPr>
+          <w:rFonts w:hint="eastAsia"/>
+        </w:rPr>
+        <w:t>告诉被试人员按空格键开始录制，读出屏幕上的句子，再次按空格键停止录制。开始录制之后计时器会开始计时。</w:t>
       </w:r>
     </w:p>
     <w:p>
@@ -1040,6 +1849,18 @@
     <w:p>
       <w:pPr>
         <w:pStyle w:val="ListParagraph"/>
+        <w:jc w:val="both"/>
+      </w:pPr>
+      <w:r>
+        <w:rPr>
+          <w:rFonts w:hint="eastAsia"/>
+        </w:rPr>
+        <w:t>当用户停止录制时页面会自动跳转到下一句话。如果用户录制时读错了，按空格键停止录制，然后按左箭头←跳转到上一句话重新录制。</w:t>
+      </w:r>
+    </w:p>
+    <w:p>
+      <w:pPr>
+        <w:pStyle w:val="ListParagraph"/>
         <w:numPr>
           <w:ilvl w:val="0"/>
           <w:numId w:val="1"/>
@@ -1052,7 +1873,19 @@
     </w:p>
     <w:p>
       <w:pPr>
-        <w:jc w:val="both"/>
+        <w:pStyle w:val="ListParagraph"/>
+        <w:jc w:val="both"/>
+      </w:pPr>
+      <w:r>
+        <w:rPr>
+          <w:rFonts w:hint="eastAsia"/>
+        </w:rPr>
+        <w:t>用户必须等待文件完成保存，屏幕上出现下图所示的绿色录制按钮后，才能按空格开始招录制下一句话。</w:t>
+      </w:r>
+    </w:p>
+    <w:p>
+      <w:pPr>
+        <w:jc w:val="center"/>
       </w:pPr>
       <w:r>
         <w:rPr>
@@ -1116,14 +1949,25 @@
     </w:p>
     <w:p>
       <w:pPr>
-        <w:jc w:val="both"/>
-      </w:pPr>
-      <w:bookmarkStart w:id="0" w:name="_GoBack"/>
-      <w:bookmarkEnd w:id="0"/>
+        <w:pStyle w:val="ListParagraph"/>
+        <w:jc w:val="both"/>
+      </w:pPr>
+      <w:r>
+        <w:rPr>
+          <w:rFonts w:hint="eastAsia"/>
+        </w:rPr>
+        <w:t>用户可以在页面上看到保存状态。</w:t>
+      </w:r>
+    </w:p>
+    <w:p>
+      <w:pPr>
+        <w:jc w:val="center"/>
+      </w:pPr>
       <w:r>
         <w:rPr>
           <w:noProof/>
         </w:rPr>
+        <w:lastRenderedPageBreak/>
         <w:drawing>
           <wp:inline distT="0" distB="0" distL="0" distR="0" wp14:anchorId="1A7D00FD" wp14:editId="15A6C87E">
             <wp:extent cx="3060700" cy="1219200"/>
@@ -1187,6 +2031,14 @@
         </w:rPr>
         <w:t>Run into any issues</w:t>
       </w:r>
+      <w:r>
+        <w:rPr>
+          <w:rFonts w:hint="eastAsia"/>
+          <w:b/>
+          <w:bCs/>
+        </w:rPr>
+        <w:t>（如果有任何问题）</w:t>
+      </w:r>
     </w:p>
     <w:p>
       <w:pPr>
@@ -1204,6 +2056,18 @@
     <w:p>
       <w:pPr>
         <w:pStyle w:val="ListParagraph"/>
+        <w:jc w:val="both"/>
+      </w:pPr>
+      <w:r>
+        <w:rPr>
+          <w:rFonts w:hint="eastAsia"/>
+        </w:rPr>
+        <w:t>重启服务器，并只需要重新添加中间电脑上的摄像头。</w:t>
+      </w:r>
+    </w:p>
+    <w:p>
+      <w:pPr>
+        <w:pStyle w:val="ListParagraph"/>
         <w:numPr>
           <w:ilvl w:val="0"/>
           <w:numId w:val="2"/>
@@ -1220,6 +2084,230 @@
       <w:proofErr w:type="gramEnd"/>
       <w:r>
         <w:t xml:space="preserve"> save. Then press left arrow key to allow participant to continue. </w:t>
+      </w:r>
+    </w:p>
+    <w:p>
+      <w:pPr>
+        <w:pStyle w:val="ListParagraph"/>
+        <w:jc w:val="both"/>
+      </w:pPr>
+      <w:r>
+        <w:rPr>
+          <w:rFonts w:hint="eastAsia"/>
+        </w:rPr>
+        <w:t>试着录一句话来确定是否所有</w:t>
+      </w:r>
+      <w:r>
+        <w:rPr>
+          <w:rFonts w:hint="eastAsia"/>
+        </w:rPr>
+        <w:t>8</w:t>
+      </w:r>
+      <w:r>
+        <w:rPr>
+          <w:rFonts w:hint="eastAsia"/>
+        </w:rPr>
+        <w:t>个摄像头都可以成功保存数据。然后按下左箭头键来回到上一句话，并让用户继续录制。</w:t>
+      </w:r>
+    </w:p>
+    <w:p>
+      <w:pPr>
+        <w:pStyle w:val="ListParagraph"/>
+        <w:jc w:val="both"/>
+      </w:pPr>
+    </w:p>
+    <w:p>
+      <w:pPr>
+        <w:pStyle w:val="ListParagraph"/>
+        <w:jc w:val="both"/>
+      </w:pPr>
+    </w:p>
+    <w:p>
+      <w:pPr>
+        <w:rPr>
+          <w:b/>
+        </w:rPr>
+      </w:pPr>
+      <w:r>
+        <w:rPr>
+          <w:rFonts w:hint="eastAsia"/>
+          <w:b/>
+        </w:rPr>
+        <w:t>After</w:t>
+      </w:r>
+      <w:r>
+        <w:rPr>
+          <w:b/>
+        </w:rPr>
+        <w:t xml:space="preserve"> </w:t>
+      </w:r>
+      <w:r>
+        <w:rPr>
+          <w:rFonts w:hint="eastAsia"/>
+          <w:b/>
+        </w:rPr>
+        <w:t>one</w:t>
+      </w:r>
+      <w:r>
+        <w:rPr>
+          <w:b/>
+        </w:rPr>
+        <w:t xml:space="preserve"> day’s recording</w:t>
+      </w:r>
+      <w:r>
+        <w:rPr>
+          <w:b/>
+        </w:rPr>
+        <w:t xml:space="preserve"> (</w:t>
+      </w:r>
+      <w:r>
+        <w:rPr>
+          <w:rFonts w:hint="eastAsia"/>
+          <w:b/>
+        </w:rPr>
+        <w:t>一天的录制结束后</w:t>
+      </w:r>
+      <w:r>
+        <w:rPr>
+          <w:rFonts w:hint="eastAsia"/>
+          <w:b/>
+        </w:rPr>
+        <w:t>)</w:t>
+      </w:r>
+    </w:p>
+    <w:p>
+      <w:pPr>
+        <w:ind w:firstLine="720"/>
+      </w:pPr>
+      <w:r>
+        <w:t>Transfer the data into hard disk.</w:t>
+      </w:r>
+      <w:r>
+        <w:t xml:space="preserve"> </w:t>
+      </w:r>
+      <w:r>
+        <w:rPr>
+          <w:rFonts w:hint="eastAsia"/>
+        </w:rPr>
+        <w:t>The</w:t>
+      </w:r>
+      <w:r>
+        <w:t xml:space="preserve"> directory is</w:t>
+      </w:r>
+      <w:r>
+        <w:t xml:space="preserve"> </w:t>
+      </w:r>
+      <w:r>
+        <w:rPr>
+          <w:rFonts w:hint="eastAsia"/>
+        </w:rPr>
+        <w:t>f</w:t>
+      </w:r>
+      <w:r>
+        <w:t xml:space="preserve">rom </w:t>
+      </w:r>
+    </w:p>
+    <w:p>
+      <w:r>
+        <w:t>~/</w:t>
+      </w:r>
+      <w:r>
+        <w:rPr>
+          <w:rFonts w:hint="eastAsia"/>
+        </w:rPr>
+        <w:t>Desk</w:t>
+      </w:r>
+      <w:r>
+        <w:t xml:space="preserve">top/webcam-recorder/server/data </w:t>
+      </w:r>
+      <w:r>
+        <w:tab/>
+      </w:r>
+      <w:r>
+        <w:t>–&gt;</w:t>
+      </w:r>
+      <w:r>
+        <w:t xml:space="preserve">    </w:t>
+      </w:r>
+      <w:r>
+        <w:t xml:space="preserve"> </w:t>
+      </w:r>
+      <w:r>
+        <w:tab/>
+      </w:r>
+      <w:r>
+        <w:t>Backup Drive/</w:t>
+      </w:r>
+      <w:proofErr w:type="spellStart"/>
+      <w:r>
+        <w:t>Lipreadingdata</w:t>
+      </w:r>
+      <w:proofErr w:type="spellEnd"/>
+      <w:r>
+        <w:t>/</w:t>
+      </w:r>
+    </w:p>
+    <w:p>
+      <w:pPr>
+        <w:ind w:firstLine="720"/>
+      </w:pPr>
+      <w:r>
+        <w:rPr>
+          <w:rFonts w:hint="eastAsia"/>
+        </w:rPr>
+        <w:t>把录制的数据</w:t>
+      </w:r>
+      <w:r>
+        <w:rPr>
+          <w:rFonts w:hint="eastAsia"/>
+        </w:rPr>
+        <w:t>移动</w:t>
+      </w:r>
+      <w:r>
+        <w:rPr>
+          <w:rFonts w:hint="eastAsia"/>
+        </w:rPr>
+        <w:t>到硬盘里，目录为从</w:t>
+      </w:r>
+    </w:p>
+    <w:p>
+      <w:r>
+        <w:t>~/</w:t>
+      </w:r>
+      <w:r>
+        <w:rPr>
+          <w:rFonts w:hint="eastAsia"/>
+        </w:rPr>
+        <w:t>Desk</w:t>
+      </w:r>
+      <w:r>
+        <w:t>top/webcam-recorder/server/data</w:t>
+      </w:r>
+      <w:r>
+        <w:t xml:space="preserve"> </w:t>
+      </w:r>
+      <w:r>
+        <w:tab/>
+        <w:t xml:space="preserve">–&gt; </w:t>
+      </w:r>
+      <w:r>
+        <w:tab/>
+      </w:r>
+      <w:r>
+        <w:t>Backup</w:t>
+      </w:r>
+      <w:bookmarkStart w:id="6" w:name="_GoBack"/>
+      <w:bookmarkEnd w:id="6"/>
+      <w:r>
+        <w:t xml:space="preserve"> Drive/</w:t>
+      </w:r>
+      <w:proofErr w:type="spellStart"/>
+      <w:r>
+        <w:t>Lipreadingdata</w:t>
+      </w:r>
+      <w:proofErr w:type="spellEnd"/>
+      <w:r>
+        <w:t>/</w:t>
       </w:r>
     </w:p>
     <w:sectPr>

</xml_diff>

<commit_message>
update lab facilitating instructions
</commit_message>
<xml_diff>
--- a/Lab Facilitating Instructions.docx
+++ b/Lab Facilitating Instructions.docx
@@ -9,58 +9,116 @@
           <w:bCs/>
         </w:rPr>
       </w:pPr>
-      <w:r>
-        <w:rPr>
-          <w:rFonts w:hint="eastAsia"/>
+      <w:proofErr w:type="spellStart"/>
+      <w:r>
+        <w:rPr>
           <w:b/>
           <w:bCs/>
         </w:rPr>
-        <w:t>L</w:t>
-      </w:r>
+        <w:t>Wifi</w:t>
+      </w:r>
+      <w:proofErr w:type="spellEnd"/>
       <w:r>
         <w:rPr>
           <w:b/>
           <w:bCs/>
         </w:rPr>
-        <w:t>aunch Server</w:t>
-      </w:r>
-      <w:r>
-        <w:rPr>
-          <w:rFonts w:hint="eastAsia"/>
+        <w:t xml:space="preserve">: </w:t>
+      </w:r>
+      <w:proofErr w:type="spellStart"/>
+      <w:r>
+        <w:rPr>
           <w:b/>
           <w:bCs/>
         </w:rPr>
-        <w:t>部署服务器</w:t>
-      </w:r>
-      <w:r>
-        <w:rPr>
-          <w:rFonts w:hint="eastAsia"/>
+        <w:t>pcg</w:t>
+      </w:r>
+      <w:proofErr w:type="spellEnd"/>
+    </w:p>
+    <w:p>
+      <w:pPr>
+        <w:rPr>
           <w:b/>
           <w:bCs/>
         </w:rPr>
-        <w:t>（双击</w:t>
-      </w:r>
-      <w:r>
-        <w:rPr>
-          <w:rFonts w:hint="eastAsia"/>
+      </w:pPr>
+      <w:r>
+        <w:rPr>
           <w:b/>
           <w:bCs/>
         </w:rPr>
-        <w:t>run</w:t>
-      </w:r>
-      <w:r>
+        <w:t>Password: pcgvga527</w:t>
+      </w:r>
+    </w:p>
+    <w:p>
+      <w:pPr>
         <w:rPr>
           <w:b/>
           <w:bCs/>
         </w:rPr>
-        <w:t>server.bat</w:t>
-      </w:r>
-      <w:r>
-        <w:rPr>
-          <w:rFonts w:hint="eastAsia"/>
+      </w:pPr>
+      <w:bookmarkStart w:id="0" w:name="_GoBack"/>
+      <w:bookmarkEnd w:id="0"/>
+    </w:p>
+    <w:p>
+      <w:pPr>
+        <w:rPr>
           <w:b/>
           <w:bCs/>
         </w:rPr>
+      </w:pPr>
+      <w:r>
+        <w:rPr>
+          <w:rFonts w:hint="eastAsia"/>
+          <w:b/>
+          <w:bCs/>
+        </w:rPr>
+        <w:t>L</w:t>
+      </w:r>
+      <w:r>
+        <w:rPr>
+          <w:b/>
+          <w:bCs/>
+        </w:rPr>
+        <w:t>aunch Server</w:t>
+      </w:r>
+      <w:r>
+        <w:rPr>
+          <w:rFonts w:hint="eastAsia"/>
+          <w:b/>
+          <w:bCs/>
+        </w:rPr>
+        <w:t>部署服务器</w:t>
+      </w:r>
+      <w:r>
+        <w:rPr>
+          <w:rFonts w:hint="eastAsia"/>
+          <w:b/>
+          <w:bCs/>
+        </w:rPr>
+        <w:t>（双击</w:t>
+      </w:r>
+      <w:r>
+        <w:rPr>
+          <w:rFonts w:hint="eastAsia"/>
+          <w:b/>
+          <w:bCs/>
+        </w:rPr>
+        <w:t>run</w:t>
+      </w:r>
+      <w:r>
+        <w:rPr>
+          <w:b/>
+          <w:bCs/>
+        </w:rPr>
+        <w:t>server.bat</w:t>
+      </w:r>
+      <w:r>
+        <w:rPr>
+          <w:rFonts w:hint="eastAsia"/>
+          <w:b/>
+          <w:bCs/>
+        </w:rPr>
         <w:t>）</w:t>
       </w:r>
     </w:p>
@@ -203,20 +261,20 @@
       <w:r>
         <w:t xml:space="preserve"> (it should fill in</w:t>
       </w:r>
-      <w:bookmarkStart w:id="0" w:name="OLE_LINK3"/>
-      <w:bookmarkStart w:id="1" w:name="OLE_LINK4"/>
+      <w:bookmarkStart w:id="1" w:name="OLE_LINK3"/>
+      <w:bookmarkStart w:id="2" w:name="OLE_LINK4"/>
       <w:r>
         <w:t xml:space="preserve"> </w:t>
       </w:r>
-      <w:bookmarkStart w:id="2" w:name="OLE_LINK1"/>
-      <w:bookmarkStart w:id="3" w:name="OLE_LINK2"/>
+      <w:bookmarkStart w:id="3" w:name="OLE_LINK1"/>
+      <w:bookmarkStart w:id="4" w:name="OLE_LINK2"/>
       <w:r>
         <w:t>~/desktop/webcam-recorder</w:t>
       </w:r>
-      <w:bookmarkEnd w:id="0"/>
       <w:bookmarkEnd w:id="1"/>
       <w:bookmarkEnd w:id="2"/>
       <w:bookmarkEnd w:id="3"/>
+      <w:bookmarkEnd w:id="4"/>
       <w:r>
         <w:t>” automatically using tabs.</w:t>
       </w:r>
@@ -462,6 +520,9 @@
       <w:r>
         <w:t>On each computer</w:t>
       </w:r>
+      <w:r>
+        <w:t xml:space="preserve"> (left: 135246, middle: no password, right: octopus)</w:t>
+      </w:r>
     </w:p>
     <w:p>
       <w:pPr>
@@ -473,6 +534,48 @@
         </w:rPr>
         <w:t>在每一台电脑上</w:t>
       </w:r>
+      <w:r>
+        <w:rPr>
+          <w:rFonts w:hint="eastAsia"/>
+        </w:rPr>
+        <w:t xml:space="preserve"> </w:t>
+      </w:r>
+      <w:r>
+        <w:t>(</w:t>
+      </w:r>
+      <w:r>
+        <w:rPr>
+          <w:rFonts w:hint="eastAsia"/>
+        </w:rPr>
+        <w:t>左边：</w:t>
+      </w:r>
+      <w:r>
+        <w:rPr>
+          <w:rFonts w:hint="eastAsia"/>
+        </w:rPr>
+        <w:t>1</w:t>
+      </w:r>
+      <w:r>
+        <w:t>35246</w:t>
+      </w:r>
+      <w:r>
+        <w:rPr>
+          <w:rFonts w:hint="eastAsia"/>
+        </w:rPr>
+        <w:t>，中间：没密码，右边：</w:t>
+      </w:r>
+      <w:r>
+        <w:rPr>
+          <w:rFonts w:hint="eastAsia"/>
+        </w:rPr>
+        <w:t>oc</w:t>
+      </w:r>
+      <w:r>
+        <w:t>topus</w:t>
+      </w:r>
+      <w:r>
+        <w:t>)</w:t>
+      </w:r>
     </w:p>
     <w:p>
       <w:pPr>
@@ -572,14 +675,14 @@
       <w:r>
         <w:t xml:space="preserve">Type in </w:t>
       </w:r>
-      <w:bookmarkStart w:id="4" w:name="OLE_LINK5"/>
-      <w:bookmarkStart w:id="5" w:name="OLE_LINK6"/>
+      <w:bookmarkStart w:id="5" w:name="OLE_LINK5"/>
+      <w:bookmarkStart w:id="6" w:name="OLE_LINK6"/>
       <w:r>
         <w:t>“s3and0s.github.io/webcam-recorder”</w:t>
       </w:r>
     </w:p>
-    <w:bookmarkEnd w:id="4"/>
     <w:bookmarkEnd w:id="5"/>
+    <w:bookmarkEnd w:id="6"/>
     <w:p>
       <w:pPr>
         <w:pStyle w:val="ListParagraph"/>
@@ -1961,13 +2064,78 @@
     </w:p>
     <w:p>
       <w:pPr>
+        <w:pStyle w:val="ListParagraph"/>
+        <w:numPr>
+          <w:ilvl w:val="0"/>
+          <w:numId w:val="1"/>
+        </w:numPr>
+        <w:jc w:val="both"/>
+      </w:pPr>
+      <w:r>
+        <w:t xml:space="preserve">You can monitor progress from </w:t>
+      </w:r>
+      <w:hyperlink r:id="rId14" w:anchor="/" w:history="1">
+        <w:r>
+          <w:rPr>
+            <w:rFonts w:ascii="Times New Roman" w:eastAsia="Times New Roman" w:hAnsi="Times New Roman" w:cs="Times New Roman"/>
+            <w:color w:val="0000FF"/>
+            <w:u w:val="single"/>
+          </w:rPr>
+          <w:t>https://s3and0s.github.io/webcam-recorder/#/</w:t>
+        </w:r>
+      </w:hyperlink>
+      <w:r>
+        <w:rPr>
+          <w:rFonts w:ascii="Times New Roman" w:eastAsia="Times New Roman" w:hAnsi="Times New Roman" w:cs="Times New Roman"/>
+        </w:rPr>
+        <w:t xml:space="preserve"> on mobile, but must allow “unsafe scripts” (for now…)</w:t>
+      </w:r>
+    </w:p>
+    <w:p>
+      <w:pPr>
+        <w:pStyle w:val="ListParagraph"/>
+        <w:jc w:val="both"/>
+      </w:pPr>
+      <w:r>
+        <w:rPr>
+          <w:rFonts w:hint="eastAsia"/>
+        </w:rPr>
+        <w:lastRenderedPageBreak/>
+        <w:t>您可以从</w:t>
+      </w:r>
+      <w:r>
+        <w:rPr>
+          <w:rFonts w:hint="eastAsia"/>
+        </w:rPr>
+        <w:t>https://s3and0s.github.io/webcam-recorder/#/</w:t>
+      </w:r>
+      <w:r>
+        <w:rPr>
+          <w:rFonts w:hint="eastAsia"/>
+        </w:rPr>
+        <w:t>在移动设备上监视进度，但必须允许使用“不安全的脚本”（目前</w:t>
+      </w:r>
+      <w:r>
+        <w:rPr>
+          <w:rFonts w:hint="eastAsia"/>
+        </w:rPr>
+        <w:t>...</w:t>
+      </w:r>
+      <w:r>
+        <w:rPr>
+          <w:rFonts w:hint="eastAsia"/>
+        </w:rPr>
+        <w:t>）</w:t>
+      </w:r>
+    </w:p>
+    <w:p>
+      <w:pPr>
         <w:jc w:val="center"/>
       </w:pPr>
       <w:r>
         <w:rPr>
           <w:noProof/>
         </w:rPr>
-        <w:lastRenderedPageBreak/>
         <w:drawing>
           <wp:inline distT="0" distB="0" distL="0" distR="0" wp14:anchorId="1A7D00FD" wp14:editId="15A6C87E">
             <wp:extent cx="3060700" cy="1219200"/>
@@ -1984,7 +2152,7 @@
                     <pic:cNvPicPr/>
                   </pic:nvPicPr>
                   <pic:blipFill>
-                    <a:blip r:embed="rId14">
+                    <a:blip r:embed="rId15">
                       <a:extLst>
                         <a:ext uri="{28A0092B-C50C-407E-A947-70E740481C1C}">
                           <a14:useLocalDpi xmlns:a14="http://schemas.microsoft.com/office/drawing/2010/main" val="0"/>
@@ -2294,12 +2462,7 @@
         <w:tab/>
       </w:r>
       <w:r>
-        <w:t>Backup</w:t>
-      </w:r>
-      <w:bookmarkStart w:id="6" w:name="_GoBack"/>
-      <w:bookmarkEnd w:id="6"/>
-      <w:r>
-        <w:t xml:space="preserve"> Drive/</w:t>
+        <w:t>Backup Drive/</w:t>
       </w:r>
       <w:proofErr w:type="spellStart"/>
       <w:r>
@@ -2628,6 +2791,7 @@
     <w:lsdException w:name="HTML Sample" w:semiHidden="1" w:unhideWhenUsed="1"/>
     <w:lsdException w:name="HTML Typewriter" w:semiHidden="1" w:unhideWhenUsed="1"/>
     <w:lsdException w:name="HTML Variable" w:semiHidden="1" w:unhideWhenUsed="1"/>
+    <w:lsdException w:name="Normal Table" w:semiHidden="1" w:unhideWhenUsed="1"/>
     <w:lsdException w:name="annotation subject" w:semiHidden="1" w:unhideWhenUsed="1"/>
     <w:lsdException w:name="No List" w:semiHidden="1" w:unhideWhenUsed="1"/>
     <w:lsdException w:name="Outline List 1" w:semiHidden="1" w:unhideWhenUsed="1"/>
@@ -2673,9 +2837,11 @@
     <w:lsdException w:name="Table Subtle 1" w:semiHidden="1" w:unhideWhenUsed="1"/>
     <w:lsdException w:name="Table Subtle 2" w:semiHidden="1" w:unhideWhenUsed="1"/>
     <w:lsdException w:name="Table Web 1" w:semiHidden="1" w:unhideWhenUsed="1"/>
+    <w:lsdException w:name="Table Web 2" w:semiHidden="1" w:unhideWhenUsed="1"/>
     <w:lsdException w:name="Table Web 3" w:semiHidden="1" w:unhideWhenUsed="1"/>
     <w:lsdException w:name="Balloon Text" w:semiHidden="1" w:unhideWhenUsed="1"/>
     <w:lsdException w:name="Table Grid" w:uiPriority="39"/>
+    <w:lsdException w:name="Table Theme" w:semiHidden="1" w:unhideWhenUsed="1"/>
     <w:lsdException w:name="Placeholder Text" w:semiHidden="1"/>
     <w:lsdException w:name="No Spacing" w:uiPriority="1" w:qFormat="1"/>
     <w:lsdException w:name="Light Shading" w:uiPriority="60"/>
@@ -2937,6 +3103,18 @@
       <w:ind w:left="720"/>
       <w:contextualSpacing/>
     </w:pPr>
+  </w:style>
+  <w:style w:type="character" w:styleId="Hyperlink">
+    <w:name w:val="Hyperlink"/>
+    <w:basedOn w:val="DefaultParagraphFont"/>
+    <w:uiPriority w:val="99"/>
+    <w:semiHidden/>
+    <w:unhideWhenUsed/>
+    <w:rsid w:val="00917A94"/>
+    <w:rPr>
+      <w:color w:val="0000FF"/>
+      <w:u w:val="single"/>
+    </w:rPr>
   </w:style>
 </w:styles>
 </file>

</xml_diff>